<commit_message>
Added the additional 'Apiary Permit' vars to each ApiarySiteOnProposal and ApiarySiteOnApproval (batch_no, cog etc)
</commit_message>
<xml_diff>
--- a/disturbance/static/disturbance/apiary_authority_permit_template_v3.docx
+++ b/disturbance/static/disturbance/apiary_authority_permit_template_v3.docx
@@ -49,9 +49,9 @@
                   <wp:posOffset>76200</wp:posOffset>
                 </wp:positionH>
                 <wp:positionV relativeFrom="paragraph">
-                  <wp:posOffset>34290</wp:posOffset>
+                  <wp:posOffset>36830</wp:posOffset>
                 </wp:positionV>
-                <wp:extent cx="5950585" cy="7620"/>
+                <wp:extent cx="5951220" cy="8255"/>
                 <wp:effectExtent l="13335" t="10160" r="5715" b="8890"/>
                 <wp:wrapNone/>
                 <wp:docPr id="1" name="Line 21"/>
@@ -62,7 +62,7 @@
                       <wps:spPr>
                         <a:xfrm>
                           <a:off x="0" y="0"/>
-                          <a:ext cx="5950080" cy="1440"/>
+                          <a:ext cx="5950440" cy="2520"/>
                         </a:xfrm>
                         <a:prstGeom prst="line">
                           <a:avLst/>
@@ -86,7 +86,7 @@
           </mc:Choice>
           <mc:Fallback>
             <w:pict>
-              <v:line id="shape_0" from="6pt,2.7pt" to="474.45pt,2.75pt" ID="Line 21" stroked="f" style="position:absolute" wp14:anchorId="57F1D4CD">
+              <v:line id="shape_0" from="6pt,2.9pt" to="474.5pt,3.05pt" ID="Line 21" stroked="f" style="position:absolute" wp14:anchorId="57F1D4CD">
                 <v:stroke color="#3465a4" weight="9360" joinstyle="round" endcap="flat"/>
                 <v:fill o:detectmouseclick="t" on="false"/>
               </v:line>
@@ -1462,7 +1462,7 @@
                 <w:sz w:val="20"/>
                 <w:szCs w:val="20"/>
               </w:rPr>
-              <w:t xml:space="preserve">{%tr for site in apiary_licensed_sites %} </w:t>
+              <w:t xml:space="preserve">{%tr for site in apiary_sites %} </w:t>
             </w:r>
           </w:p>
         </w:tc>
@@ -1944,7 +1944,7 @@
           <w:sz w:val="20"/>
           <w:szCs w:val="20"/>
         </w:rPr>
-        <w:t xml:space="preserve">{% for site in apiary_sites %}  </w:t>
+        <w:t xml:space="preserve">{% for site in apiary_licensed_sites %}  </w:t>
       </w:r>
     </w:p>
     <w:p>
@@ -2461,11 +2461,7 @@
                   </w:pPr>
                   <w:r>
                     <w:rPr/>
-                    <w:t>P</w:t>
-                  </w:r>
-                  <w:r>
-                    <w:rPr/>
-                    <w:t>lan &amp; Map Ref</w:t>
+                    <w:t>Plan &amp; Map Ref</w:t>
                   </w:r>
                 </w:p>
               </w:tc>
@@ -2516,15 +2512,15 @@
                   </w:pPr>
                   <w:r>
                     <w:rPr/>
-                    <w:t>{</w:t>
+                    <w:t xml:space="preserve">{{ </w:t>
                   </w:r>
                   <w:r>
                     <w:rPr/>
-                    <w:t>{</w:t>
+                    <w:t>site.</w:t>
                   </w:r>
                   <w:r>
                     <w:rPr/>
-                    <w:t xml:space="preserve"> map_ref }}</w:t>
+                    <w:t>map_ref }}</w:t>
                   </w:r>
                 </w:p>
               </w:tc>
@@ -2623,11 +2619,7 @@
                   </w:pPr>
                   <w:r>
                     <w:rPr/>
-                    <w:t xml:space="preserve">COG Map </w:t>
-                  </w:r>
-                  <w:r>
-                    <w:rPr/>
-                    <w:t>Ref</w:t>
+                    <w:t>COG Map Ref</w:t>
                   </w:r>
                 </w:p>
               </w:tc>
@@ -2662,7 +2654,15 @@
                   </w:pPr>
                   <w:r>
                     <w:rPr/>
-                    <w:t>{{ forest_block }}</w:t>
+                    <w:t xml:space="preserve">{{ </w:t>
+                  </w:r>
+                  <w:r>
+                    <w:rPr/>
+                    <w:t>site.</w:t>
+                  </w:r>
+                  <w:r>
+                    <w:rPr/>
+                    <w:t>forest_block }}</w:t>
                   </w:r>
                 </w:p>
               </w:tc>
@@ -2678,7 +2678,15 @@
                   </w:pPr>
                   <w:r>
                     <w:rPr/>
-                    <w:t>{{ cog }}</w:t>
+                    <w:t xml:space="preserve">{{ </w:t>
+                  </w:r>
+                  <w:r>
+                    <w:rPr/>
+                    <w:t>site.</w:t>
+                  </w:r>
+                  <w:r>
+                    <w:rPr/>
+                    <w:t>cog }}</w:t>
                   </w:r>
                 </w:p>
               </w:tc>
@@ -2694,7 +2702,15 @@
                   </w:pPr>
                   <w:r>
                     <w:rPr/>
-                    <w:t>{{ roadtrack }}</w:t>
+                    <w:t xml:space="preserve">{{ </w:t>
+                  </w:r>
+                  <w:r>
+                    <w:rPr/>
+                    <w:t>site.</w:t>
+                  </w:r>
+                  <w:r>
+                    <w:rPr/>
+                    <w:t>roadtrack }}</w:t>
                   </w:r>
                 </w:p>
               </w:tc>
@@ -2829,7 +2845,15 @@
                   </w:pPr>
                   <w:r>
                     <w:rPr/>
-                    <w:t>{{ catchment }}</w:t>
+                    <w:t xml:space="preserve">{{ </w:t>
+                  </w:r>
+                  <w:r>
+                    <w:rPr/>
+                    <w:t>site.</w:t>
+                  </w:r>
+                  <w:r>
+                    <w:rPr/>
+                    <w:t>catchment }}</w:t>
                   </w:r>
                 </w:p>
               </w:tc>
@@ -2845,7 +2869,15 @@
                   </w:pPr>
                   <w:r>
                     <w:rPr/>
-                    <w:t>{{ dra_permit }}</w:t>
+                    <w:t xml:space="preserve">{{ </w:t>
+                  </w:r>
+                  <w:r>
+                    <w:rPr/>
+                    <w:t>site.</w:t>
+                  </w:r>
+                  <w:r>
+                    <w:rPr/>
+                    <w:t>dra_permit }}</w:t>
                   </w:r>
                 </w:p>
               </w:tc>
@@ -2861,7 +2893,10 @@
               </w:rPr>
             </w:pPr>
             <w:r>
-              <w:rPr/>
+              <w:rPr>
+                <w:b/>
+                <w:bCs/>
+              </w:rPr>
             </w:r>
           </w:p>
         </w:tc>
@@ -2968,19 +3003,15 @@
             </w:pPr>
             <w:r>
               <w:rPr/>
-              <w:t xml:space="preserve">Batch No </w:t>
+              <w:t xml:space="preserve">Batch No {{ </w:t>
             </w:r>
             <w:r>
               <w:rPr/>
-              <w:t>{{ b</w:t>
+              <w:t>site.</w:t>
             </w:r>
             <w:r>
               <w:rPr/>
-              <w:t>atch_</w:t>
-            </w:r>
-            <w:r>
-              <w:rPr/>
-              <w:t>no }}</w:t>
+              <w:t>batch_no }}</w:t>
             </w:r>
           </w:p>
           <w:p>
@@ -2990,19 +3021,15 @@
             </w:pPr>
             <w:r>
               <w:rPr/>
-              <w:t xml:space="preserve">Conservation and Parks Commission </w:t>
+              <w:t xml:space="preserve">Conservation and Parks Commission {{ </w:t>
             </w:r>
             <w:r>
               <w:rPr/>
-              <w:t>{{ cpc_</w:t>
+              <w:t>site.approval_</w:t>
             </w:r>
             <w:r>
               <w:rPr/>
-              <w:t>date</w:t>
-            </w:r>
-            <w:r>
-              <w:rPr/>
-              <w:t>}}</w:t>
+              <w:t>cpc_date}}</w:t>
             </w:r>
           </w:p>
           <w:p>
@@ -3012,11 +3039,15 @@
             </w:pPr>
             <w:r>
               <w:rPr/>
-              <w:t xml:space="preserve">Minister for Environment or Delegate  </w:t>
+              <w:t xml:space="preserve">Minister for Environment or Delegate  {{ </w:t>
             </w:r>
             <w:r>
               <w:rPr/>
-              <w:t>{{ minister_date }}</w:t>
+              <w:t>site.approval_</w:t>
+            </w:r>
+            <w:r>
+              <w:rPr/>
+              <w:t>minister_date }}</w:t>
             </w:r>
           </w:p>
         </w:tc>

</xml_diff>

<commit_message>
fixed permit licence points (x 5), and working version of migration script ...
</commit_message>
<xml_diff>
--- a/disturbance/static/disturbance/apiary_authority_permit_template_v3.docx
+++ b/disturbance/static/disturbance/apiary_authority_permit_template_v3.docx
@@ -49,9 +49,9 @@
                   <wp:posOffset>76200</wp:posOffset>
                 </wp:positionH>
                 <wp:positionV relativeFrom="paragraph">
-                  <wp:posOffset>36830</wp:posOffset>
+                  <wp:posOffset>38735</wp:posOffset>
                 </wp:positionV>
-                <wp:extent cx="5951220" cy="8255"/>
+                <wp:extent cx="5951855" cy="8890"/>
                 <wp:effectExtent l="13335" t="10160" r="5715" b="8890"/>
                 <wp:wrapNone/>
                 <wp:docPr id="1" name="Line 21"/>
@@ -62,7 +62,7 @@
                       <wps:spPr>
                         <a:xfrm>
                           <a:off x="0" y="0"/>
-                          <a:ext cx="5950440" cy="2520"/>
+                          <a:ext cx="5951160" cy="3960"/>
                         </a:xfrm>
                         <a:prstGeom prst="line">
                           <a:avLst/>
@@ -86,7 +86,7 @@
           </mc:Choice>
           <mc:Fallback>
             <w:pict>
-              <v:line id="shape_0" from="6pt,2.9pt" to="474.5pt,3.05pt" ID="Line 21" stroked="f" style="position:absolute" wp14:anchorId="57F1D4CD">
+              <v:line id="shape_0" from="6pt,3.05pt" to="474.55pt,3.3pt" ID="Line 21" stroked="f" style="position:absolute" wp14:anchorId="57F1D4CD">
                 <v:stroke color="#3465a4" weight="9360" joinstyle="round" endcap="flat"/>
                 <v:fill o:detectmouseclick="t" on="false"/>
               </v:line>
@@ -1462,7 +1462,25 @@
                 <w:sz w:val="20"/>
                 <w:szCs w:val="20"/>
               </w:rPr>
-              <w:t xml:space="preserve">{%tr for site in apiary_sites %} </w:t>
+              <w:t>{%tr for site in apiary_</w:t>
+            </w:r>
+            <w:r>
+              <w:rPr>
+                <w:rFonts w:cs="Arial"/>
+                <w:color w:val="000000"/>
+                <w:sz w:val="20"/>
+                <w:szCs w:val="20"/>
+              </w:rPr>
+              <w:t>licensed_</w:t>
+            </w:r>
+            <w:r>
+              <w:rPr>
+                <w:rFonts w:cs="Arial"/>
+                <w:color w:val="000000"/>
+                <w:sz w:val="20"/>
+                <w:szCs w:val="20"/>
+              </w:rPr>
+              <w:t xml:space="preserve">sites %} </w:t>
             </w:r>
           </w:p>
         </w:tc>
@@ -1944,7 +1962,25 @@
           <w:sz w:val="20"/>
           <w:szCs w:val="20"/>
         </w:rPr>
-        <w:t xml:space="preserve">{% for site in apiary_licensed_sites %}  </w:t>
+        <w:t>{% for site in apiary</w:t>
+      </w:r>
+      <w:r>
+        <w:rPr>
+          <w:rFonts w:cs="Arial"/>
+          <w:color w:val="000000"/>
+          <w:sz w:val="20"/>
+          <w:szCs w:val="20"/>
+        </w:rPr>
+        <w:t>_</w:t>
+      </w:r>
+      <w:r>
+        <w:rPr>
+          <w:rFonts w:cs="Arial"/>
+          <w:color w:val="000000"/>
+          <w:sz w:val="20"/>
+          <w:szCs w:val="20"/>
+        </w:rPr>
+        <w:t xml:space="preserve">sites %}  </w:t>
       </w:r>
     </w:p>
     <w:p>
@@ -2512,15 +2548,7 @@
                   </w:pPr>
                   <w:r>
                     <w:rPr/>
-                    <w:t xml:space="preserve">{{ </w:t>
-                  </w:r>
-                  <w:r>
-                    <w:rPr/>
-                    <w:t>site.</w:t>
-                  </w:r>
-                  <w:r>
-                    <w:rPr/>
-                    <w:t>map_ref }}</w:t>
+                    <w:t>{{ site.map_ref }}</w:t>
                   </w:r>
                 </w:p>
               </w:tc>
@@ -2654,15 +2682,7 @@
                   </w:pPr>
                   <w:r>
                     <w:rPr/>
-                    <w:t xml:space="preserve">{{ </w:t>
-                  </w:r>
-                  <w:r>
-                    <w:rPr/>
-                    <w:t>site.</w:t>
-                  </w:r>
-                  <w:r>
-                    <w:rPr/>
-                    <w:t>forest_block }}</w:t>
+                    <w:t>{{ site.forest_block }}</w:t>
                   </w:r>
                 </w:p>
               </w:tc>
@@ -2678,15 +2698,7 @@
                   </w:pPr>
                   <w:r>
                     <w:rPr/>
-                    <w:t xml:space="preserve">{{ </w:t>
-                  </w:r>
-                  <w:r>
-                    <w:rPr/>
-                    <w:t>site.</w:t>
-                  </w:r>
-                  <w:r>
-                    <w:rPr/>
-                    <w:t>cog }}</w:t>
+                    <w:t>{{ site.cog }}</w:t>
                   </w:r>
                 </w:p>
               </w:tc>
@@ -2702,15 +2714,7 @@
                   </w:pPr>
                   <w:r>
                     <w:rPr/>
-                    <w:t xml:space="preserve">{{ </w:t>
-                  </w:r>
-                  <w:r>
-                    <w:rPr/>
-                    <w:t>site.</w:t>
-                  </w:r>
-                  <w:r>
-                    <w:rPr/>
-                    <w:t>roadtrack }}</w:t>
+                    <w:t>{{ site.roadtrack }}</w:t>
                   </w:r>
                 </w:p>
               </w:tc>
@@ -2829,7 +2833,15 @@
                   </w:pPr>
                   <w:r>
                     <w:rPr/>
-                    <w:t>{{ site.site_category }}</w:t>
+                    <w:t>{{ site.</w:t>
+                  </w:r>
+                  <w:r>
+                    <w:rPr/>
+                    <w:t>zone</w:t>
+                  </w:r>
+                  <w:r>
+                    <w:rPr/>
+                    <w:t xml:space="preserve"> }}</w:t>
                   </w:r>
                 </w:p>
               </w:tc>
@@ -2845,15 +2857,7 @@
                   </w:pPr>
                   <w:r>
                     <w:rPr/>
-                    <w:t xml:space="preserve">{{ </w:t>
-                  </w:r>
-                  <w:r>
-                    <w:rPr/>
-                    <w:t>site.</w:t>
-                  </w:r>
-                  <w:r>
-                    <w:rPr/>
-                    <w:t>catchment }}</w:t>
+                    <w:t>{{ site.catchment }}</w:t>
                   </w:r>
                 </w:p>
               </w:tc>
@@ -2869,15 +2873,7 @@
                   </w:pPr>
                   <w:r>
                     <w:rPr/>
-                    <w:t xml:space="preserve">{{ </w:t>
-                  </w:r>
-                  <w:r>
-                    <w:rPr/>
-                    <w:t>site.</w:t>
-                  </w:r>
-                  <w:r>
-                    <w:rPr/>
-                    <w:t>dra_permit }}</w:t>
+                    <w:t>{{ site.dra_permit }}</w:t>
                   </w:r>
                 </w:p>
               </w:tc>
@@ -3003,15 +2999,7 @@
             </w:pPr>
             <w:r>
               <w:rPr/>
-              <w:t xml:space="preserve">Batch No {{ </w:t>
-            </w:r>
-            <w:r>
-              <w:rPr/>
-              <w:t>site.</w:t>
-            </w:r>
-            <w:r>
-              <w:rPr/>
-              <w:t>batch_no }}</w:t>
+              <w:t>Batch No {{ site.batch_no }}</w:t>
             </w:r>
           </w:p>
           <w:p>
@@ -3021,15 +3009,7 @@
             </w:pPr>
             <w:r>
               <w:rPr/>
-              <w:t xml:space="preserve">Conservation and Parks Commission {{ </w:t>
-            </w:r>
-            <w:r>
-              <w:rPr/>
-              <w:t>site.approval_</w:t>
-            </w:r>
-            <w:r>
-              <w:rPr/>
-              <w:t>cpc_date}}</w:t>
+              <w:t>Conservation and Parks Commission {{ site.approval_cpc_date}}</w:t>
             </w:r>
           </w:p>
           <w:p>
@@ -3039,15 +3019,7 @@
             </w:pPr>
             <w:r>
               <w:rPr/>
-              <w:t xml:space="preserve">Minister for Environment or Delegate  {{ </w:t>
-            </w:r>
-            <w:r>
-              <w:rPr/>
-              <w:t>site.approval_</w:t>
-            </w:r>
-            <w:r>
-              <w:rPr/>
-              <w:t>minister_date }}</w:t>
+              <w:t>Minister for Environment or Delegate  {{ site.approval_minister_date }}</w:t>
             </w:r>
           </w:p>
         </w:tc>
@@ -3153,11 +3125,25 @@
           <w:p>
             <w:pPr>
               <w:pStyle w:val="Normal"/>
-              <w:rPr/>
+              <w:rPr>
+                <w:rFonts w:ascii="Arial" w:hAnsi="Arial" w:eastAsia="Calibri" w:cs="" w:cstheme="minorBidi" w:eastAsiaTheme="minorHAnsi"/>
+                <w:color w:val="auto"/>
+                <w:kern w:val="0"/>
+                <w:sz w:val="20"/>
+                <w:szCs w:val="22"/>
+                <w:lang w:val="en-AU" w:eastAsia="en-US" w:bidi="ar-SA"/>
+              </w:rPr>
             </w:pPr>
             <w:r>
-              <w:rPr/>
-              <w:t>&lt;site fee&gt;</w:t>
+              <w:rPr>
+                <w:rFonts w:eastAsia="Calibri" w:cs="" w:cstheme="minorBidi" w:eastAsiaTheme="minorHAnsi"/>
+                <w:color w:val="auto"/>
+                <w:kern w:val="0"/>
+                <w:sz w:val="20"/>
+                <w:szCs w:val="22"/>
+                <w:lang w:val="en-AU" w:eastAsia="en-US" w:bidi="ar-SA"/>
+              </w:rPr>
+              <w:t>${{ site.fee_application }}</w:t>
             </w:r>
           </w:p>
         </w:tc>
@@ -3240,8 +3226,15 @@
         <w:rPr/>
       </w:pPr>
       <w:r>
-        <w:rPr/>
-        <w:t>Jacinta Overman</w:t>
+        <w:rPr>
+          <w:rFonts w:cs="Arial"/>
+          <w:sz w:val="20"/>
+          <w:szCs w:val="20"/>
+        </w:rPr>
+        <w:t>{{ approver }}</w:t>
+      </w:r>
+      <w:r>
+        <w:rPr/>
         <w:tab/>
         <w:tab/>
         <w:tab/>

</xml_diff>

<commit_message>
fixed permit/licence formatting. Also updated 'Manage <org>' - cannot delete last admin, allowed edit contact
</commit_message>
<xml_diff>
--- a/disturbance/static/disturbance/apiary_authority_permit_template_v3.docx
+++ b/disturbance/static/disturbance/apiary_authority_permit_template_v3.docx
@@ -49,9 +49,9 @@
                   <wp:posOffset>76200</wp:posOffset>
                 </wp:positionH>
                 <wp:positionV relativeFrom="paragraph">
-                  <wp:posOffset>38735</wp:posOffset>
+                  <wp:posOffset>41910</wp:posOffset>
                 </wp:positionV>
-                <wp:extent cx="5951855" cy="8890"/>
+                <wp:extent cx="5952490" cy="9525"/>
                 <wp:effectExtent l="13335" t="10160" r="5715" b="8890"/>
                 <wp:wrapNone/>
                 <wp:docPr id="1" name="Line 21"/>
@@ -62,7 +62,7 @@
                       <wps:spPr>
                         <a:xfrm>
                           <a:off x="0" y="0"/>
-                          <a:ext cx="5951160" cy="3960"/>
+                          <a:ext cx="5951880" cy="3240"/>
                         </a:xfrm>
                         <a:prstGeom prst="line">
                           <a:avLst/>
@@ -86,7 +86,7 @@
           </mc:Choice>
           <mc:Fallback>
             <w:pict>
-              <v:line id="shape_0" from="6pt,3.05pt" to="474.55pt,3.3pt" ID="Line 21" stroked="f" style="position:absolute" wp14:anchorId="57F1D4CD">
+              <v:line id="shape_0" from="6pt,3.3pt" to="474.6pt,3.5pt" ID="Line 21" stroked="f" style="position:absolute" wp14:anchorId="57F1D4CD">
                 <v:stroke color="#3465a4" weight="9360" joinstyle="round" endcap="flat"/>
                 <v:fill o:detectmouseclick="t" on="false"/>
               </v:line>
@@ -1000,142 +1000,6 @@
           <w:szCs w:val="20"/>
         </w:rPr>
         <w:t>{{ issue_date }}</w:t>
-      </w:r>
-    </w:p>
-    <w:p>
-      <w:pPr>
-        <w:pStyle w:val="Normal"/>
-        <w:rPr>
-          <w:rFonts w:ascii="Arial" w:hAnsi="Arial" w:cs="Arial"/>
-          <w:sz w:val="20"/>
-          <w:szCs w:val="20"/>
-        </w:rPr>
-      </w:pPr>
-      <w:r>
-        <w:rPr>
-          <w:rFonts w:cs="Arial"/>
-          <w:sz w:val="20"/>
-          <w:szCs w:val="20"/>
-        </w:rPr>
-      </w:r>
-    </w:p>
-    <w:p>
-      <w:pPr>
-        <w:pStyle w:val="Normal"/>
-        <w:rPr>
-          <w:rFonts w:ascii="Arial" w:hAnsi="Arial" w:cs="Arial"/>
-          <w:sz w:val="20"/>
-          <w:szCs w:val="20"/>
-        </w:rPr>
-      </w:pPr>
-      <w:r>
-        <w:rPr>
-          <w:rFonts w:cs="Arial"/>
-          <w:sz w:val="20"/>
-          <w:szCs w:val="20"/>
-        </w:rPr>
-      </w:r>
-    </w:p>
-    <w:p>
-      <w:pPr>
-        <w:pStyle w:val="Normal"/>
-        <w:rPr>
-          <w:rFonts w:ascii="Arial" w:hAnsi="Arial" w:cs="Arial"/>
-          <w:sz w:val="20"/>
-          <w:szCs w:val="20"/>
-        </w:rPr>
-      </w:pPr>
-      <w:r>
-        <w:rPr>
-          <w:rFonts w:cs="Arial"/>
-          <w:sz w:val="20"/>
-          <w:szCs w:val="20"/>
-        </w:rPr>
-      </w:r>
-    </w:p>
-    <w:p>
-      <w:pPr>
-        <w:pStyle w:val="Normal"/>
-        <w:rPr>
-          <w:rFonts w:ascii="Arial" w:hAnsi="Arial" w:cs="Arial"/>
-          <w:sz w:val="20"/>
-          <w:szCs w:val="20"/>
-        </w:rPr>
-      </w:pPr>
-      <w:r>
-        <w:rPr>
-          <w:rFonts w:cs="Arial"/>
-          <w:sz w:val="20"/>
-          <w:szCs w:val="20"/>
-        </w:rPr>
-      </w:r>
-    </w:p>
-    <w:p>
-      <w:pPr>
-        <w:pStyle w:val="Normal"/>
-        <w:rPr>
-          <w:rFonts w:ascii="Arial" w:hAnsi="Arial" w:cs="Arial"/>
-          <w:sz w:val="20"/>
-          <w:szCs w:val="20"/>
-        </w:rPr>
-      </w:pPr>
-      <w:r>
-        <w:rPr>
-          <w:rFonts w:cs="Arial"/>
-          <w:sz w:val="20"/>
-          <w:szCs w:val="20"/>
-        </w:rPr>
-      </w:r>
-    </w:p>
-    <w:p>
-      <w:pPr>
-        <w:pStyle w:val="Normal"/>
-        <w:rPr>
-          <w:rFonts w:ascii="Arial" w:hAnsi="Arial" w:cs="Arial"/>
-          <w:sz w:val="20"/>
-          <w:szCs w:val="20"/>
-        </w:rPr>
-      </w:pPr>
-      <w:r>
-        <w:rPr>
-          <w:rFonts w:cs="Arial"/>
-          <w:sz w:val="20"/>
-          <w:szCs w:val="20"/>
-        </w:rPr>
-      </w:r>
-    </w:p>
-    <w:p>
-      <w:pPr>
-        <w:pStyle w:val="Normal"/>
-        <w:rPr>
-          <w:rFonts w:ascii="Arial" w:hAnsi="Arial" w:cs="Arial"/>
-          <w:sz w:val="20"/>
-          <w:szCs w:val="20"/>
-        </w:rPr>
-      </w:pPr>
-      <w:r>
-        <w:rPr>
-          <w:rFonts w:cs="Arial"/>
-          <w:sz w:val="20"/>
-          <w:szCs w:val="20"/>
-        </w:rPr>
-      </w:r>
-    </w:p>
-    <w:p>
-      <w:pPr>
-        <w:pStyle w:val="Normal"/>
-        <w:rPr>
-          <w:rFonts w:ascii="Arial" w:hAnsi="Arial" w:cs="Arial"/>
-          <w:sz w:val="20"/>
-          <w:szCs w:val="20"/>
-        </w:rPr>
-      </w:pPr>
-      <w:r>
-        <w:rPr>
-          <w:rFonts w:cs="Arial"/>
-          <w:sz w:val="20"/>
-          <w:szCs w:val="20"/>
-        </w:rPr>
       </w:r>
       <w:r>
         <w:br w:type="page"/>
@@ -1462,25 +1326,7 @@
                 <w:sz w:val="20"/>
                 <w:szCs w:val="20"/>
               </w:rPr>
-              <w:t>{%tr for site in apiary_</w:t>
-            </w:r>
-            <w:r>
-              <w:rPr>
-                <w:rFonts w:cs="Arial"/>
-                <w:color w:val="000000"/>
-                <w:sz w:val="20"/>
-                <w:szCs w:val="20"/>
-              </w:rPr>
-              <w:t>licensed_</w:t>
-            </w:r>
-            <w:r>
-              <w:rPr>
-                <w:rFonts w:cs="Arial"/>
-                <w:color w:val="000000"/>
-                <w:sz w:val="20"/>
-                <w:szCs w:val="20"/>
-              </w:rPr>
-              <w:t xml:space="preserve">sites %} </w:t>
+              <w:t xml:space="preserve">{%tr for site in apiary_licensed_sites %} </w:t>
             </w:r>
           </w:p>
         </w:tc>
@@ -1909,35 +1755,6 @@
     <w:p>
       <w:pPr>
         <w:pStyle w:val="Normal"/>
-        <w:rPr>
-          <w:rFonts w:ascii="Arial" w:hAnsi="Arial" w:cs="Arial"/>
-          <w:sz w:val="20"/>
-          <w:szCs w:val="20"/>
-        </w:rPr>
-      </w:pPr>
-      <w:r>
-        <w:rPr>
-          <w:rFonts w:cs="Arial"/>
-          <w:sz w:val="20"/>
-          <w:szCs w:val="20"/>
-        </w:rPr>
-      </w:r>
-    </w:p>
-    <w:p>
-      <w:pPr>
-        <w:sectPr>
-          <w:type w:val="continuous"/>
-          <w:pgSz w:w="11906" w:h="16838"/>
-          <w:pgMar w:left="1440" w:right="1440" w:header="0" w:top="708" w:footer="0" w:bottom="1440" w:gutter="0"/>
-          <w:formProt w:val="false"/>
-          <w:textDirection w:val="lrTb"/>
-          <w:docGrid w:type="default" w:linePitch="360" w:charSpace="8192"/>
-        </w:sectPr>
-      </w:pPr>
-    </w:p>
-    <w:p>
-      <w:pPr>
-        <w:pStyle w:val="Normal"/>
         <w:jc w:val="center"/>
         <w:rPr>
           <w:rFonts w:ascii="Arial" w:hAnsi="Arial" w:cs="Arial"/>
@@ -1955,15 +1772,18 @@
         </w:rPr>
         <w:t xml:space="preserve"> </w:t>
       </w:r>
-      <w:r>
-        <w:rPr>
-          <w:rFonts w:cs="Arial"/>
+    </w:p>
+    <w:p>
+      <w:pPr>
+        <w:pStyle w:val="Normal"/>
+        <w:jc w:val="center"/>
+        <w:rPr>
+          <w:rFonts w:ascii="Arial" w:hAnsi="Arial" w:cs="Arial"/>
           <w:color w:val="000000"/>
           <w:sz w:val="20"/>
           <w:szCs w:val="20"/>
         </w:rPr>
-        <w:t>{% for site in apiary</w:t>
-      </w:r>
+      </w:pPr>
       <w:r>
         <w:rPr>
           <w:rFonts w:cs="Arial"/>
@@ -1971,16 +1791,28 @@
           <w:sz w:val="20"/>
           <w:szCs w:val="20"/>
         </w:rPr>
-        <w:t>_</w:t>
-      </w:r>
-      <w:r>
-        <w:rPr>
-          <w:rFonts w:cs="Arial"/>
+        <w:t xml:space="preserve">{% for site in apiary_sites %}  </w:t>
+      </w:r>
+    </w:p>
+    <w:p>
+      <w:pPr>
+        <w:pStyle w:val="Normal"/>
+        <w:jc w:val="center"/>
+        <w:rPr>
+          <w:rFonts w:ascii="Arial" w:hAnsi="Arial" w:cs="Arial"/>
           <w:color w:val="000000"/>
           <w:sz w:val="20"/>
           <w:szCs w:val="20"/>
         </w:rPr>
-        <w:t xml:space="preserve">sites %}  </w:t>
+      </w:pPr>
+      <w:r>
+        <w:rPr>
+          <w:rFonts w:cs="Arial"/>
+          <w:color w:val="000000"/>
+          <w:sz w:val="20"/>
+          <w:szCs w:val="20"/>
+        </w:rPr>
+        <w:t xml:space="preserve">{{r page_break}} </w:t>
       </w:r>
     </w:p>
     <w:p>
@@ -2105,10 +1937,16 @@
     <w:p>
       <w:pPr>
         <w:pStyle w:val="Normal"/>
-        <w:rPr/>
-      </w:pPr>
-      <w:r>
-        <w:rPr/>
+        <w:rPr>
+          <w:sz w:val="22"/>
+          <w:szCs w:val="22"/>
+        </w:rPr>
+      </w:pPr>
+      <w:r>
+        <w:rPr>
+          <w:sz w:val="22"/>
+          <w:szCs w:val="22"/>
+        </w:rPr>
       </w:r>
     </w:p>
     <w:tbl>
@@ -2138,17 +1976,25 @@
           <w:p>
             <w:pPr>
               <w:pStyle w:val="Normal"/>
-              <w:rPr/>
+              <w:rPr>
+                <w:sz w:val="20"/>
+                <w:szCs w:val="20"/>
+              </w:rPr>
             </w:pPr>
             <w:r>
               <w:rPr>
                 <w:b/>
                 <w:bCs/>
+                <w:sz w:val="20"/>
+                <w:szCs w:val="20"/>
               </w:rPr>
               <w:t>Permit Holder</w:t>
             </w:r>
             <w:r>
-              <w:rPr/>
+              <w:rPr>
+                <w:sz w:val="20"/>
+                <w:szCs w:val="20"/>
+              </w:rPr>
               <w:t xml:space="preserve"> </w:t>
             </w:r>
             <w:r>
@@ -2156,8 +2002,8 @@
                 <w:rFonts w:cs="Arial"/>
                 <w:b/>
                 <w:bCs/>
-                <w:sz w:val="22"/>
-                <w:szCs w:val="22"/>
+                <w:sz w:val="20"/>
+                <w:szCs w:val="20"/>
               </w:rPr>
               <w:t>{{ authority_holder }}</w:t>
             </w:r>
@@ -2174,17 +2020,25 @@
           <w:p>
             <w:pPr>
               <w:pStyle w:val="Normal"/>
-              <w:rPr/>
+              <w:rPr>
+                <w:sz w:val="20"/>
+                <w:szCs w:val="20"/>
+              </w:rPr>
             </w:pPr>
             <w:r>
               <w:rPr>
                 <w:b/>
                 <w:bCs/>
+                <w:sz w:val="20"/>
+                <w:szCs w:val="20"/>
               </w:rPr>
               <w:t>Of</w:t>
             </w:r>
             <w:r>
-              <w:rPr/>
+              <w:rPr>
+                <w:sz w:val="20"/>
+                <w:szCs w:val="20"/>
+              </w:rPr>
               <w:t xml:space="preserve"> </w:t>
             </w:r>
             <w:r>
@@ -2192,8 +2046,8 @@
                 <w:rFonts w:cs="Arial"/>
                 <w:b/>
                 <w:bCs/>
-                <w:sz w:val="22"/>
-                <w:szCs w:val="22"/>
+                <w:sz w:val="20"/>
+                <w:szCs w:val="20"/>
               </w:rPr>
               <w:t>{{ authority_holder_address }}</w:t>
             </w:r>
@@ -2204,19 +2058,31 @@
     <w:p>
       <w:pPr>
         <w:pStyle w:val="Normal"/>
-        <w:rPr/>
-      </w:pPr>
-      <w:r>
-        <w:rPr/>
-      </w:r>
-    </w:p>
-    <w:p>
-      <w:pPr>
-        <w:pStyle w:val="Normal"/>
-        <w:rPr/>
-      </w:pPr>
-      <w:r>
-        <w:rPr/>
+        <w:rPr>
+          <w:sz w:val="22"/>
+          <w:szCs w:val="22"/>
+        </w:rPr>
+      </w:pPr>
+      <w:r>
+        <w:rPr>
+          <w:sz w:val="22"/>
+          <w:szCs w:val="22"/>
+        </w:rPr>
+      </w:r>
+    </w:p>
+    <w:p>
+      <w:pPr>
+        <w:pStyle w:val="Normal"/>
+        <w:rPr>
+          <w:sz w:val="18"/>
+          <w:szCs w:val="18"/>
+        </w:rPr>
+      </w:pPr>
+      <w:r>
+        <w:rPr>
+          <w:sz w:val="18"/>
+          <w:szCs w:val="18"/>
+        </w:rPr>
         <w:t xml:space="preserve">is authorised, subject to the Conservation and Land Management Regulations 2002 – </w:t>
       </w:r>
     </w:p>
@@ -2224,10 +2090,16 @@
       <w:pPr>
         <w:pStyle w:val="Normal"/>
         <w:ind w:firstLine="720"/>
-        <w:rPr/>
-      </w:pPr>
-      <w:r>
-        <w:rPr/>
+        <w:rPr>
+          <w:sz w:val="18"/>
+          <w:szCs w:val="18"/>
+        </w:rPr>
+      </w:pPr>
+      <w:r>
+        <w:rPr>
+          <w:sz w:val="18"/>
+          <w:szCs w:val="18"/>
+        </w:rPr>
         <w:t>a) to occupy the land described below for the purpose of operating an apiary; and</w:t>
       </w:r>
     </w:p>
@@ -2235,30 +2107,48 @@
       <w:pPr>
         <w:pStyle w:val="Normal"/>
         <w:ind w:left="720" w:hanging="0"/>
-        <w:rPr/>
-      </w:pPr>
-      <w:r>
-        <w:rPr/>
+        <w:rPr>
+          <w:sz w:val="18"/>
+          <w:szCs w:val="18"/>
+        </w:rPr>
+      </w:pPr>
+      <w:r>
+        <w:rPr>
+          <w:sz w:val="18"/>
+          <w:szCs w:val="18"/>
+        </w:rPr>
         <w:t>b) to remove honey, bees-wax and pollen from that land</w:t>
       </w:r>
     </w:p>
     <w:p>
       <w:pPr>
         <w:pStyle w:val="Normal"/>
-        <w:rPr/>
-      </w:pPr>
-      <w:r>
-        <w:rPr/>
+        <w:rPr>
+          <w:sz w:val="18"/>
+          <w:szCs w:val="18"/>
+        </w:rPr>
+      </w:pPr>
+      <w:r>
+        <w:rPr>
+          <w:sz w:val="18"/>
+          <w:szCs w:val="18"/>
+        </w:rPr>
         <w:t>In accordance with the terms and conditions and any limitations set out below, and not otherwise.</w:t>
       </w:r>
     </w:p>
     <w:p>
       <w:pPr>
         <w:pStyle w:val="Normal"/>
-        <w:rPr/>
-      </w:pPr>
-      <w:r>
-        <w:rPr/>
+        <w:rPr>
+          <w:sz w:val="18"/>
+          <w:szCs w:val="18"/>
+        </w:rPr>
+      </w:pPr>
+      <w:r>
+        <w:rPr>
+          <w:sz w:val="18"/>
+          <w:szCs w:val="18"/>
+        </w:rPr>
       </w:r>
     </w:p>
     <w:p>
@@ -2266,15 +2156,16 @@
         <w:pStyle w:val="Normal"/>
         <w:jc w:val="both"/>
         <w:rPr>
-          <w:i/>
+          <w:sz w:val="18"/>
+          <w:szCs w:val="18"/>
+        </w:rPr>
+      </w:pPr>
+      <w:r>
+        <w:rPr>
           <w:i/>
           <w:iCs/>
-        </w:rPr>
-      </w:pPr>
-      <w:r>
-        <w:rPr>
-          <w:i/>
-          <w:iCs/>
+          <w:sz w:val="18"/>
+          <w:szCs w:val="18"/>
         </w:rPr>
         <w:t>Note: The authority conferred by this permit is of no effect at any time when a term, condition or limitation of the permit is not being complied with.</w:t>
       </w:r>
@@ -2315,70 +2206,170 @@
           <w:p>
             <w:pPr>
               <w:pStyle w:val="Normal"/>
-              <w:rPr/>
+              <w:rPr>
+                <w:sz w:val="18"/>
+                <w:szCs w:val="18"/>
+              </w:rPr>
             </w:pPr>
             <w:r>
               <w:rPr>
                 <w:b/>
                 <w:bCs/>
                 <w:caps/>
+                <w:sz w:val="18"/>
+                <w:szCs w:val="18"/>
               </w:rPr>
               <w:t>Site details</w:t>
             </w:r>
             <w:r>
-              <w:rPr/>
+              <w:rPr>
+                <w:sz w:val="18"/>
+                <w:szCs w:val="18"/>
+              </w:rPr>
               <w:t xml:space="preserve"> - (Hives must be placed within 500m of the GPS Map location and at a location approved by the local Department District.)</w:t>
             </w:r>
           </w:p>
           <w:p>
             <w:pPr>
               <w:pStyle w:val="Normal"/>
-              <w:rPr/>
+              <w:rPr>
+                <w:sz w:val="18"/>
+                <w:szCs w:val="18"/>
+              </w:rPr>
             </w:pPr>
             <w:r>
               <w:rPr/>
             </w:r>
           </w:p>
+          <w:tbl>
+            <w:tblPr>
+              <w:tblW w:w="8798" w:type="dxa"/>
+              <w:jc w:val="left"/>
+              <w:tblInd w:w="0" w:type="dxa"/>
+              <w:tblCellMar>
+                <w:top w:w="0" w:type="dxa"/>
+                <w:left w:w="0" w:type="dxa"/>
+                <w:bottom w:w="0" w:type="dxa"/>
+                <w:right w:w="0" w:type="dxa"/>
+              </w:tblCellMar>
+            </w:tblPr>
+            <w:tblGrid>
+              <w:gridCol w:w="4399"/>
+              <w:gridCol w:w="4399"/>
+            </w:tblGrid>
+            <w:tr>
+              <w:trPr/>
+              <w:tc>
+                <w:tcPr>
+                  <w:tcW w:w="4399" w:type="dxa"/>
+                  <w:tcBorders/>
+                </w:tcPr>
+                <w:p>
+                  <w:pPr>
+                    <w:pStyle w:val="Normal"/>
+                    <w:rPr>
+                      <w:sz w:val="18"/>
+                      <w:szCs w:val="18"/>
+                    </w:rPr>
+                  </w:pPr>
+                  <w:r>
+                    <w:rPr>
+                      <w:sz w:val="18"/>
+                      <w:szCs w:val="18"/>
+                    </w:rPr>
+                    <w:t xml:space="preserve">Map GPS Location (Decimal Degrees): </w:t>
+                  </w:r>
+                </w:p>
+              </w:tc>
+              <w:tc>
+                <w:tcPr>
+                  <w:tcW w:w="4399" w:type="dxa"/>
+                  <w:tcBorders/>
+                </w:tcPr>
+                <w:p>
+                  <w:pPr>
+                    <w:pStyle w:val="Normal"/>
+                    <w:rPr>
+                      <w:sz w:val="18"/>
+                      <w:szCs w:val="18"/>
+                    </w:rPr>
+                  </w:pPr>
+                  <w:r>
+                    <w:rPr>
+                      <w:sz w:val="18"/>
+                      <w:szCs w:val="18"/>
+                    </w:rPr>
+                    <w:t xml:space="preserve">Longitude: </w:t>
+                  </w:r>
+                  <w:r>
+                    <w:rPr>
+                      <w:rFonts w:cs="Arial"/>
+                      <w:color w:val="000000"/>
+                      <w:sz w:val="18"/>
+                      <w:szCs w:val="18"/>
+                    </w:rPr>
+                    <w:t>{{ site.coords.lng }}</w:t>
+                  </w:r>
+                </w:p>
+              </w:tc>
+            </w:tr>
+            <w:tr>
+              <w:trPr/>
+              <w:tc>
+                <w:tcPr>
+                  <w:tcW w:w="4399" w:type="dxa"/>
+                  <w:tcBorders/>
+                </w:tcPr>
+                <w:p>
+                  <w:pPr>
+                    <w:pStyle w:val="TableContents"/>
+                    <w:rPr/>
+                  </w:pPr>
+                  <w:r>
+                    <w:rPr/>
+                  </w:r>
+                </w:p>
+              </w:tc>
+              <w:tc>
+                <w:tcPr>
+                  <w:tcW w:w="4399" w:type="dxa"/>
+                  <w:tcBorders/>
+                </w:tcPr>
+                <w:p>
+                  <w:pPr>
+                    <w:pStyle w:val="Normal"/>
+                    <w:rPr/>
+                  </w:pPr>
+                  <w:r>
+                    <w:rPr>
+                      <w:sz w:val="18"/>
+                      <w:szCs w:val="18"/>
+                    </w:rPr>
+                    <w:t xml:space="preserve">Latitude:    </w:t>
+                  </w:r>
+                  <w:r>
+                    <w:rPr>
+                      <w:rFonts w:cs="Arial"/>
+                      <w:color w:val="000000"/>
+                      <w:sz w:val="18"/>
+                      <w:szCs w:val="18"/>
+                    </w:rPr>
+                    <w:t>{{ site.coords.lat }}</w:t>
+                  </w:r>
+                </w:p>
+              </w:tc>
+            </w:tr>
+          </w:tbl>
           <w:p>
             <w:pPr>
               <w:pStyle w:val="Normal"/>
-              <w:rPr/>
+              <w:rPr>
+                <w:sz w:val="18"/>
+                <w:szCs w:val="18"/>
+              </w:rPr>
             </w:pPr>
             <w:r>
               <w:rPr/>
-              <w:t xml:space="preserve">Map GPS Location (Decimal Degrees):     Longitude: </w:t>
-            </w:r>
-            <w:r>
-              <w:rPr>
-                <w:rFonts w:cs="Arial"/>
-                <w:color w:val="000000"/>
-                <w:sz w:val="20"/>
-                <w:szCs w:val="20"/>
-              </w:rPr>
-              <w:t>{{ site.coords.lng }}</w:t>
-            </w:r>
-          </w:p>
-          <w:p>
-            <w:pPr>
-              <w:pStyle w:val="Normal"/>
-              <w:rPr/>
-            </w:pPr>
-            <w:r>
-              <w:rPr/>
-              <w:t xml:space="preserve">                                                                   </w:t>
-            </w:r>
-            <w:r>
-              <w:rPr/>
-              <w:t xml:space="preserve">Latitude:    </w:t>
-            </w:r>
-            <w:r>
-              <w:rPr>
-                <w:rFonts w:cs="Arial"/>
-                <w:color w:val="000000"/>
-                <w:sz w:val="20"/>
-                <w:szCs w:val="20"/>
-              </w:rPr>
-              <w:t>{{ site.coords.lat }}</w:t>
             </w:r>
           </w:p>
         </w:tc>
@@ -2391,7 +2382,9 @@
           <w:tcPr>
             <w:tcW w:w="9014" w:type="dxa"/>
             <w:tcBorders>
-              <w:top w:val="nil"/>
+              <w:left w:val="single" w:sz="4" w:space="0" w:color="000000"/>
+              <w:bottom w:val="single" w:sz="4" w:space="0" w:color="000000"/>
+              <w:right w:val="single" w:sz="4" w:space="0" w:color="000000"/>
             </w:tcBorders>
           </w:tcPr>
           <w:tbl>
@@ -2422,15 +2415,16 @@
                   <w:pPr>
                     <w:pStyle w:val="TableContents"/>
                     <w:rPr>
-                      <w:b/>
+                      <w:sz w:val="18"/>
+                      <w:szCs w:val="18"/>
+                    </w:rPr>
+                  </w:pPr>
+                  <w:r>
+                    <w:rPr>
                       <w:b/>
                       <w:bCs/>
-                    </w:rPr>
-                  </w:pPr>
-                  <w:r>
-                    <w:rPr>
-                      <w:b/>
-                      <w:bCs/>
+                      <w:sz w:val="18"/>
+                      <w:szCs w:val="18"/>
                     </w:rPr>
                     <w:t>Further Information</w:t>
                   </w:r>
@@ -2444,10 +2438,16 @@
                 <w:p>
                   <w:pPr>
                     <w:pStyle w:val="TableContents"/>
-                    <w:rPr/>
+                    <w:rPr>
+                      <w:sz w:val="18"/>
+                      <w:szCs w:val="18"/>
+                    </w:rPr>
                   </w:pPr>
                   <w:r>
-                    <w:rPr/>
+                    <w:rPr>
+                      <w:sz w:val="18"/>
+                      <w:szCs w:val="18"/>
+                    </w:rPr>
                   </w:r>
                 </w:p>
               </w:tc>
@@ -2459,10 +2459,16 @@
                 <w:p>
                   <w:pPr>
                     <w:pStyle w:val="TableContents"/>
-                    <w:rPr/>
+                    <w:rPr>
+                      <w:sz w:val="18"/>
+                      <w:szCs w:val="18"/>
+                    </w:rPr>
                   </w:pPr>
                   <w:r>
-                    <w:rPr/>
+                    <w:rPr>
+                      <w:sz w:val="18"/>
+                      <w:szCs w:val="18"/>
+                    </w:rPr>
                   </w:r>
                 </w:p>
               </w:tc>
@@ -2477,10 +2483,16 @@
                 <w:p>
                   <w:pPr>
                     <w:pStyle w:val="Normal"/>
-                    <w:rPr/>
+                    <w:rPr>
+                      <w:sz w:val="18"/>
+                      <w:szCs w:val="18"/>
+                    </w:rPr>
                   </w:pPr>
                   <w:r>
-                    <w:rPr/>
+                    <w:rPr>
+                      <w:sz w:val="18"/>
+                      <w:szCs w:val="18"/>
+                    </w:rPr>
                     <w:t>Region/District</w:t>
                   </w:r>
                 </w:p>
@@ -2493,10 +2505,16 @@
                 <w:p>
                   <w:pPr>
                     <w:pStyle w:val="Normal"/>
-                    <w:rPr/>
+                    <w:rPr>
+                      <w:sz w:val="18"/>
+                      <w:szCs w:val="18"/>
+                    </w:rPr>
                   </w:pPr>
                   <w:r>
-                    <w:rPr/>
+                    <w:rPr>
+                      <w:sz w:val="18"/>
+                      <w:szCs w:val="18"/>
+                    </w:rPr>
                     <w:t>Plan &amp; Map Ref</w:t>
                   </w:r>
                 </w:p>
@@ -2509,10 +2527,16 @@
                 <w:p>
                   <w:pPr>
                     <w:pStyle w:val="Normal"/>
-                    <w:rPr/>
+                    <w:rPr>
+                      <w:sz w:val="18"/>
+                      <w:szCs w:val="18"/>
+                    </w:rPr>
                   </w:pPr>
                   <w:r>
-                    <w:rPr/>
+                    <w:rPr>
+                      <w:sz w:val="18"/>
+                      <w:szCs w:val="18"/>
+                    </w:rPr>
                     <w:t>Land Tenure</w:t>
                   </w:r>
                 </w:p>
@@ -2528,10 +2552,16 @@
                 <w:p>
                   <w:pPr>
                     <w:pStyle w:val="Normal"/>
-                    <w:rPr/>
+                    <w:rPr>
+                      <w:sz w:val="18"/>
+                      <w:szCs w:val="18"/>
+                    </w:rPr>
                   </w:pPr>
                   <w:r>
-                    <w:rPr/>
+                    <w:rPr>
+                      <w:sz w:val="18"/>
+                      <w:szCs w:val="18"/>
+                    </w:rPr>
                     <w:t>{{ site.region_district }}</w:t>
                   </w:r>
                 </w:p>
@@ -2544,10 +2574,16 @@
                 <w:p>
                   <w:pPr>
                     <w:pStyle w:val="Normal"/>
-                    <w:rPr/>
+                    <w:rPr>
+                      <w:sz w:val="18"/>
+                      <w:szCs w:val="18"/>
+                    </w:rPr>
                   </w:pPr>
                   <w:r>
-                    <w:rPr/>
+                    <w:rPr>
+                      <w:sz w:val="18"/>
+                      <w:szCs w:val="18"/>
+                    </w:rPr>
                     <w:t>{{ site.map_ref }}</w:t>
                   </w:r>
                 </w:p>
@@ -2560,10 +2596,16 @@
                 <w:p>
                   <w:pPr>
                     <w:pStyle w:val="Normal"/>
-                    <w:rPr/>
+                    <w:rPr>
+                      <w:sz w:val="18"/>
+                      <w:szCs w:val="18"/>
+                    </w:rPr>
                   </w:pPr>
                   <w:r>
-                    <w:rPr/>
+                    <w:rPr>
+                      <w:sz w:val="18"/>
+                      <w:szCs w:val="18"/>
+                    </w:rPr>
                     <w:t>{{ site.tenure }}</w:t>
                   </w:r>
                 </w:p>
@@ -2579,10 +2621,16 @@
                 <w:p>
                   <w:pPr>
                     <w:pStyle w:val="TableContents"/>
-                    <w:rPr/>
+                    <w:rPr>
+                      <w:sz w:val="18"/>
+                      <w:szCs w:val="18"/>
+                    </w:rPr>
                   </w:pPr>
                   <w:r>
-                    <w:rPr/>
+                    <w:rPr>
+                      <w:sz w:val="18"/>
+                      <w:szCs w:val="18"/>
+                    </w:rPr>
                   </w:r>
                 </w:p>
               </w:tc>
@@ -2594,10 +2642,16 @@
                 <w:p>
                   <w:pPr>
                     <w:pStyle w:val="TableContents"/>
-                    <w:rPr/>
+                    <w:rPr>
+                      <w:sz w:val="18"/>
+                      <w:szCs w:val="18"/>
+                    </w:rPr>
                   </w:pPr>
                   <w:r>
-                    <w:rPr/>
+                    <w:rPr>
+                      <w:sz w:val="18"/>
+                      <w:szCs w:val="18"/>
+                    </w:rPr>
                   </w:r>
                 </w:p>
               </w:tc>
@@ -2609,10 +2663,16 @@
                 <w:p>
                   <w:pPr>
                     <w:pStyle w:val="TableContents"/>
-                    <w:rPr/>
+                    <w:rPr>
+                      <w:sz w:val="18"/>
+                      <w:szCs w:val="18"/>
+                    </w:rPr>
                   </w:pPr>
                   <w:r>
-                    <w:rPr/>
+                    <w:rPr>
+                      <w:sz w:val="18"/>
+                      <w:szCs w:val="18"/>
+                    </w:rPr>
                   </w:r>
                 </w:p>
               </w:tc>
@@ -2627,10 +2687,16 @@
                 <w:p>
                   <w:pPr>
                     <w:pStyle w:val="TableContents"/>
-                    <w:rPr/>
+                    <w:rPr>
+                      <w:sz w:val="18"/>
+                      <w:szCs w:val="18"/>
+                    </w:rPr>
                   </w:pPr>
                   <w:r>
-                    <w:rPr/>
+                    <w:rPr>
+                      <w:sz w:val="18"/>
+                      <w:szCs w:val="18"/>
+                    </w:rPr>
                     <w:t>Forest block</w:t>
                   </w:r>
                 </w:p>
@@ -2643,10 +2709,16 @@
                 <w:p>
                   <w:pPr>
                     <w:pStyle w:val="TableContents"/>
-                    <w:rPr/>
+                    <w:rPr>
+                      <w:sz w:val="18"/>
+                      <w:szCs w:val="18"/>
+                    </w:rPr>
                   </w:pPr>
                   <w:r>
-                    <w:rPr/>
+                    <w:rPr>
+                      <w:sz w:val="18"/>
+                      <w:szCs w:val="18"/>
+                    </w:rPr>
                     <w:t>COG Map Ref</w:t>
                   </w:r>
                 </w:p>
@@ -2659,10 +2731,16 @@
                 <w:p>
                   <w:pPr>
                     <w:pStyle w:val="TableContents"/>
-                    <w:rPr/>
+                    <w:rPr>
+                      <w:sz w:val="18"/>
+                      <w:szCs w:val="18"/>
+                    </w:rPr>
                   </w:pPr>
                   <w:r>
-                    <w:rPr/>
+                    <w:rPr>
+                      <w:sz w:val="18"/>
+                      <w:szCs w:val="18"/>
+                    </w:rPr>
                     <w:t>Nearest Road/Track</w:t>
                   </w:r>
                 </w:p>
@@ -2678,10 +2756,16 @@
                 <w:p>
                   <w:pPr>
                     <w:pStyle w:val="TableContents"/>
-                    <w:rPr/>
+                    <w:rPr>
+                      <w:sz w:val="18"/>
+                      <w:szCs w:val="18"/>
+                    </w:rPr>
                   </w:pPr>
                   <w:r>
-                    <w:rPr/>
+                    <w:rPr>
+                      <w:sz w:val="18"/>
+                      <w:szCs w:val="18"/>
+                    </w:rPr>
                     <w:t>{{ site.forest_block }}</w:t>
                   </w:r>
                 </w:p>
@@ -2694,10 +2778,16 @@
                 <w:p>
                   <w:pPr>
                     <w:pStyle w:val="TableContents"/>
-                    <w:rPr/>
+                    <w:rPr>
+                      <w:sz w:val="18"/>
+                      <w:szCs w:val="18"/>
+                    </w:rPr>
                   </w:pPr>
                   <w:r>
-                    <w:rPr/>
+                    <w:rPr>
+                      <w:sz w:val="18"/>
+                      <w:szCs w:val="18"/>
+                    </w:rPr>
                     <w:t>{{ site.cog }}</w:t>
                   </w:r>
                 </w:p>
@@ -2710,10 +2800,16 @@
                 <w:p>
                   <w:pPr>
                     <w:pStyle w:val="TableContents"/>
-                    <w:rPr/>
+                    <w:rPr>
+                      <w:sz w:val="18"/>
+                      <w:szCs w:val="18"/>
+                    </w:rPr>
                   </w:pPr>
                   <w:r>
-                    <w:rPr/>
+                    <w:rPr>
+                      <w:sz w:val="18"/>
+                      <w:szCs w:val="18"/>
+                    </w:rPr>
                     <w:t>{{ site.roadtrack }}</w:t>
                   </w:r>
                 </w:p>
@@ -2729,10 +2825,16 @@
                 <w:p>
                   <w:pPr>
                     <w:pStyle w:val="TableContents"/>
-                    <w:rPr/>
+                    <w:rPr>
+                      <w:sz w:val="18"/>
+                      <w:szCs w:val="18"/>
+                    </w:rPr>
                   </w:pPr>
                   <w:r>
-                    <w:rPr/>
+                    <w:rPr>
+                      <w:sz w:val="18"/>
+                      <w:szCs w:val="18"/>
+                    </w:rPr>
                   </w:r>
                 </w:p>
               </w:tc>
@@ -2744,10 +2846,16 @@
                 <w:p>
                   <w:pPr>
                     <w:pStyle w:val="TableContents"/>
-                    <w:rPr/>
+                    <w:rPr>
+                      <w:sz w:val="18"/>
+                      <w:szCs w:val="18"/>
+                    </w:rPr>
                   </w:pPr>
                   <w:r>
-                    <w:rPr/>
+                    <w:rPr>
+                      <w:sz w:val="18"/>
+                      <w:szCs w:val="18"/>
+                    </w:rPr>
                   </w:r>
                 </w:p>
               </w:tc>
@@ -2759,10 +2867,16 @@
                 <w:p>
                   <w:pPr>
                     <w:pStyle w:val="TableContents"/>
-                    <w:rPr/>
+                    <w:rPr>
+                      <w:sz w:val="18"/>
+                      <w:szCs w:val="18"/>
+                    </w:rPr>
                   </w:pPr>
                   <w:r>
-                    <w:rPr/>
+                    <w:rPr>
+                      <w:sz w:val="18"/>
+                      <w:szCs w:val="18"/>
+                    </w:rPr>
                   </w:r>
                 </w:p>
               </w:tc>
@@ -2777,10 +2891,16 @@
                 <w:p>
                   <w:pPr>
                     <w:pStyle w:val="TableContents"/>
-                    <w:rPr/>
+                    <w:rPr>
+                      <w:sz w:val="18"/>
+                      <w:szCs w:val="18"/>
+                    </w:rPr>
                   </w:pPr>
                   <w:r>
-                    <w:rPr/>
+                    <w:rPr>
+                      <w:sz w:val="18"/>
+                      <w:szCs w:val="18"/>
+                    </w:rPr>
                     <w:t>Apiary Zone</w:t>
                     <w:tab/>
                   </w:r>
@@ -2794,10 +2914,16 @@
                 <w:p>
                   <w:pPr>
                     <w:pStyle w:val="TableContents"/>
-                    <w:rPr/>
+                    <w:rPr>
+                      <w:sz w:val="18"/>
+                      <w:szCs w:val="18"/>
+                    </w:rPr>
                   </w:pPr>
                   <w:r>
-                    <w:rPr/>
+                    <w:rPr>
+                      <w:sz w:val="18"/>
+                      <w:szCs w:val="18"/>
+                    </w:rPr>
                     <w:t>Water Catchment Area</w:t>
                   </w:r>
                 </w:p>
@@ -2810,10 +2936,16 @@
                 <w:p>
                   <w:pPr>
                     <w:pStyle w:val="TableContents"/>
-                    <w:rPr/>
+                    <w:rPr>
+                      <w:sz w:val="18"/>
+                      <w:szCs w:val="18"/>
+                    </w:rPr>
                   </w:pPr>
                   <w:r>
-                    <w:rPr/>
+                    <w:rPr>
+                      <w:sz w:val="18"/>
+                      <w:szCs w:val="18"/>
+                    </w:rPr>
                     <w:t>DRA Permit Required</w:t>
                   </w:r>
                 </w:p>
@@ -2829,19 +2961,17 @@
                 <w:p>
                   <w:pPr>
                     <w:pStyle w:val="TableContents"/>
-                    <w:rPr/>
+                    <w:rPr>
+                      <w:sz w:val="18"/>
+                      <w:szCs w:val="18"/>
+                    </w:rPr>
                   </w:pPr>
                   <w:r>
-                    <w:rPr/>
-                    <w:t>{{ site.</w:t>
-                  </w:r>
-                  <w:r>
-                    <w:rPr/>
-                    <w:t>zone</w:t>
-                  </w:r>
-                  <w:r>
-                    <w:rPr/>
-                    <w:t xml:space="preserve"> }}</w:t>
+                    <w:rPr>
+                      <w:sz w:val="18"/>
+                      <w:szCs w:val="18"/>
+                    </w:rPr>
+                    <w:t>{{ site.zone }}</w:t>
                   </w:r>
                 </w:p>
               </w:tc>
@@ -2853,10 +2983,16 @@
                 <w:p>
                   <w:pPr>
                     <w:pStyle w:val="TableContents"/>
-                    <w:rPr/>
+                    <w:rPr>
+                      <w:sz w:val="18"/>
+                      <w:szCs w:val="18"/>
+                    </w:rPr>
                   </w:pPr>
                   <w:r>
-                    <w:rPr/>
+                    <w:rPr>
+                      <w:sz w:val="18"/>
+                      <w:szCs w:val="18"/>
+                    </w:rPr>
                     <w:t>{{ site.catchment }}</w:t>
                   </w:r>
                 </w:p>
@@ -2869,10 +3005,16 @@
                 <w:p>
                   <w:pPr>
                     <w:pStyle w:val="TableContents"/>
-                    <w:rPr/>
+                    <w:rPr>
+                      <w:sz w:val="18"/>
+                      <w:szCs w:val="18"/>
+                    </w:rPr>
                   </w:pPr>
                   <w:r>
-                    <w:rPr/>
+                    <w:rPr>
+                      <w:sz w:val="18"/>
+                      <w:szCs w:val="18"/>
+                    </w:rPr>
                     <w:t>{{ site.dra_permit }}</w:t>
                   </w:r>
                 </w:p>
@@ -2886,12 +3028,16 @@
                 <w:b/>
                 <w:b/>
                 <w:bCs/>
+                <w:sz w:val="18"/>
+                <w:szCs w:val="18"/>
               </w:rPr>
             </w:pPr>
             <w:r>
               <w:rPr>
                 <w:b/>
                 <w:bCs/>
+                <w:sz w:val="18"/>
+                <w:szCs w:val="18"/>
               </w:rPr>
             </w:r>
           </w:p>
@@ -2913,15 +3059,16 @@
             <w:pPr>
               <w:pStyle w:val="Normal"/>
               <w:rPr>
-                <w:b/>
+                <w:sz w:val="18"/>
+                <w:szCs w:val="18"/>
+              </w:rPr>
+            </w:pPr>
+            <w:r>
+              <w:rPr>
                 <w:b/>
                 <w:bCs/>
-              </w:rPr>
-            </w:pPr>
-            <w:r>
-              <w:rPr>
-                <w:b/>
-                <w:bCs/>
+                <w:sz w:val="18"/>
+                <w:szCs w:val="18"/>
               </w:rPr>
               <w:t>CONDITIONS THAT APPLY</w:t>
               <w:tab/>
@@ -2935,29 +3082,47 @@
           <w:p>
             <w:pPr>
               <w:pStyle w:val="Normal"/>
-              <w:rPr/>
+              <w:rPr>
+                <w:sz w:val="18"/>
+                <w:szCs w:val="18"/>
+              </w:rPr>
             </w:pPr>
             <w:r>
-              <w:rPr/>
+              <w:rPr>
+                <w:sz w:val="18"/>
+                <w:szCs w:val="18"/>
+              </w:rPr>
               <w:t>General Conditions for using Apiary Authorities on Crown land in Western Australia as varied from time to time by the CEO.</w:t>
             </w:r>
           </w:p>
           <w:p>
             <w:pPr>
               <w:pStyle w:val="Normal"/>
-              <w:rPr/>
+              <w:rPr>
+                <w:sz w:val="18"/>
+                <w:szCs w:val="18"/>
+              </w:rPr>
             </w:pPr>
             <w:r>
-              <w:rPr/>
+              <w:rPr>
+                <w:sz w:val="18"/>
+                <w:szCs w:val="18"/>
+              </w:rPr>
             </w:r>
           </w:p>
           <w:p>
             <w:pPr>
               <w:pStyle w:val="Normal"/>
-              <w:rPr/>
+              <w:rPr>
+                <w:sz w:val="18"/>
+                <w:szCs w:val="18"/>
+              </w:rPr>
             </w:pPr>
             <w:r>
-              <w:rPr/>
+              <w:rPr>
+                <w:sz w:val="18"/>
+                <w:szCs w:val="18"/>
+              </w:rPr>
               <w:t>SCHEDULE 2 - Apiary Sites Conditions</w:t>
             </w:r>
           </w:p>
@@ -2979,15 +3144,16 @@
             <w:pPr>
               <w:pStyle w:val="Normal"/>
               <w:rPr>
-                <w:b/>
+                <w:sz w:val="18"/>
+                <w:szCs w:val="18"/>
+              </w:rPr>
+            </w:pPr>
+            <w:r>
+              <w:rPr>
                 <w:b/>
                 <w:bCs/>
-              </w:rPr>
-            </w:pPr>
-            <w:r>
-              <w:rPr>
-                <w:b/>
-                <w:bCs/>
+                <w:sz w:val="18"/>
+                <w:szCs w:val="18"/>
               </w:rPr>
               <w:t>AUTHORITY TO ISSUE THE PERMIT</w:t>
             </w:r>
@@ -2995,30 +3161,48 @@
           <w:p>
             <w:pPr>
               <w:pStyle w:val="Normal"/>
-              <w:rPr/>
+              <w:rPr>
+                <w:sz w:val="18"/>
+                <w:szCs w:val="18"/>
+              </w:rPr>
             </w:pPr>
             <w:r>
-              <w:rPr/>
+              <w:rPr>
+                <w:sz w:val="18"/>
+                <w:szCs w:val="18"/>
+              </w:rPr>
               <w:t>Batch No {{ site.batch_no }}</w:t>
             </w:r>
           </w:p>
           <w:p>
             <w:pPr>
               <w:pStyle w:val="Normal"/>
-              <w:rPr/>
+              <w:rPr>
+                <w:sz w:val="18"/>
+                <w:szCs w:val="18"/>
+              </w:rPr>
             </w:pPr>
             <w:r>
-              <w:rPr/>
+              <w:rPr>
+                <w:sz w:val="18"/>
+                <w:szCs w:val="18"/>
+              </w:rPr>
               <w:t>Conservation and Parks Commission {{ site.approval_cpc_date}}</w:t>
             </w:r>
           </w:p>
           <w:p>
             <w:pPr>
               <w:pStyle w:val="Normal"/>
-              <w:rPr/>
+              <w:rPr>
+                <w:sz w:val="18"/>
+                <w:szCs w:val="18"/>
+              </w:rPr>
             </w:pPr>
             <w:r>
-              <w:rPr/>
+              <w:rPr>
+                <w:sz w:val="18"/>
+                <w:szCs w:val="18"/>
+              </w:rPr>
               <w:t>Minister for Environment or Delegate  {{ site.approval_minister_date }}</w:t>
             </w:r>
           </w:p>
@@ -3040,15 +3224,16 @@
             <w:pPr>
               <w:pStyle w:val="Normal"/>
               <w:rPr>
-                <w:b/>
+                <w:sz w:val="18"/>
+                <w:szCs w:val="18"/>
+              </w:rPr>
+            </w:pPr>
+            <w:r>
+              <w:rPr>
                 <w:b/>
                 <w:bCs/>
-              </w:rPr>
-            </w:pPr>
-            <w:r>
-              <w:rPr>
-                <w:b/>
-                <w:bCs/>
+                <w:sz w:val="18"/>
+                <w:szCs w:val="18"/>
               </w:rPr>
               <w:t>PERIOD DURING WHICH SITE MAYBE OCCUPIED</w:t>
             </w:r>
@@ -3056,18 +3241,24 @@
           <w:p>
             <w:pPr>
               <w:pStyle w:val="Normal"/>
-              <w:rPr/>
+              <w:rPr>
+                <w:sz w:val="18"/>
+                <w:szCs w:val="18"/>
+              </w:rPr>
             </w:pPr>
             <w:r>
-              <w:rPr/>
+              <w:rPr>
+                <w:sz w:val="18"/>
+                <w:szCs w:val="18"/>
+              </w:rPr>
               <w:t xml:space="preserve">First day of period: </w:t>
             </w:r>
             <w:r>
               <w:rPr>
                 <w:rFonts w:cs="Arial"/>
                 <w:b/>
-                <w:sz w:val="22"/>
-                <w:szCs w:val="22"/>
+                <w:sz w:val="18"/>
+                <w:szCs w:val="18"/>
               </w:rPr>
               <w:t>{{ licence_start_date }}</w:t>
             </w:r>
@@ -3075,18 +3266,24 @@
           <w:p>
             <w:pPr>
               <w:pStyle w:val="Normal"/>
-              <w:rPr/>
+              <w:rPr>
+                <w:sz w:val="18"/>
+                <w:szCs w:val="18"/>
+              </w:rPr>
             </w:pPr>
             <w:r>
-              <w:rPr/>
+              <w:rPr>
+                <w:sz w:val="18"/>
+                <w:szCs w:val="18"/>
+              </w:rPr>
               <w:t xml:space="preserve">Last day of period: </w:t>
             </w:r>
             <w:r>
               <w:rPr>
                 <w:rFonts w:cs="Arial"/>
                 <w:b/>
-                <w:sz w:val="22"/>
-                <w:szCs w:val="22"/>
+                <w:sz w:val="18"/>
+                <w:szCs w:val="18"/>
               </w:rPr>
               <w:t>{{ licence_expiry_date }}</w:t>
             </w:r>
@@ -3108,17 +3305,25 @@
           <w:p>
             <w:pPr>
               <w:pStyle w:val="Normal"/>
-              <w:rPr/>
+              <w:rPr>
+                <w:sz w:val="18"/>
+                <w:szCs w:val="18"/>
+              </w:rPr>
             </w:pPr>
             <w:r>
               <w:rPr>
                 <w:b/>
                 <w:bCs/>
+                <w:sz w:val="18"/>
+                <w:szCs w:val="18"/>
               </w:rPr>
               <w:t>ANNUAL SITE FEE</w:t>
             </w:r>
             <w:r>
-              <w:rPr/>
+              <w:rPr>
+                <w:sz w:val="18"/>
+                <w:szCs w:val="18"/>
+              </w:rPr>
               <w:t xml:space="preserve"> (subject to review from time to time)</w:t>
             </w:r>
           </w:p>
@@ -3129,8 +3334,8 @@
                 <w:rFonts w:ascii="Arial" w:hAnsi="Arial" w:eastAsia="Calibri" w:cs="" w:cstheme="minorBidi" w:eastAsiaTheme="minorHAnsi"/>
                 <w:color w:val="auto"/>
                 <w:kern w:val="0"/>
-                <w:sz w:val="20"/>
-                <w:szCs w:val="22"/>
+                <w:sz w:val="18"/>
+                <w:szCs w:val="18"/>
                 <w:lang w:val="en-AU" w:eastAsia="en-US" w:bidi="ar-SA"/>
               </w:rPr>
             </w:pPr>
@@ -3139,8 +3344,8 @@
                 <w:rFonts w:eastAsia="Calibri" w:cs="" w:cstheme="minorBidi" w:eastAsiaTheme="minorHAnsi"/>
                 <w:color w:val="auto"/>
                 <w:kern w:val="0"/>
-                <w:sz w:val="20"/>
-                <w:szCs w:val="22"/>
+                <w:sz w:val="18"/>
+                <w:szCs w:val="18"/>
                 <w:lang w:val="en-AU" w:eastAsia="en-US" w:bidi="ar-SA"/>
               </w:rPr>
               <w:t>${{ site.fee_application }}</w:t>
@@ -3161,29 +3366,47 @@
     <w:p>
       <w:pPr>
         <w:pStyle w:val="Normal"/>
-        <w:rPr/>
-      </w:pPr>
-      <w:r>
-        <w:rPr/>
+        <w:rPr>
+          <w:sz w:val="18"/>
+          <w:szCs w:val="18"/>
+        </w:rPr>
+      </w:pPr>
+      <w:r>
+        <w:rPr>
+          <w:sz w:val="18"/>
+          <w:szCs w:val="18"/>
+        </w:rPr>
         <w:t>This permit is not valid without the signature of the Director General or his delegate.</w:t>
       </w:r>
     </w:p>
     <w:p>
       <w:pPr>
         <w:pStyle w:val="Normal"/>
-        <w:rPr/>
-      </w:pPr>
-      <w:r>
-        <w:rPr/>
-      </w:r>
-    </w:p>
-    <w:p>
-      <w:pPr>
-        <w:pStyle w:val="Normal"/>
-        <w:rPr/>
-      </w:pPr>
-      <w:r>
-        <w:rPr/>
+        <w:rPr>
+          <w:sz w:val="18"/>
+          <w:szCs w:val="18"/>
+        </w:rPr>
+      </w:pPr>
+      <w:r>
+        <w:rPr>
+          <w:sz w:val="18"/>
+          <w:szCs w:val="18"/>
+        </w:rPr>
+      </w:r>
+    </w:p>
+    <w:p>
+      <w:pPr>
+        <w:pStyle w:val="Normal"/>
+        <w:rPr>
+          <w:sz w:val="18"/>
+          <w:szCs w:val="18"/>
+        </w:rPr>
+      </w:pPr>
+      <w:r>
+        <w:rPr>
+          <w:sz w:val="18"/>
+          <w:szCs w:val="18"/>
+        </w:rPr>
         <w:tab/>
         <w:tab/>
         <w:tab/>
@@ -3198,8 +3421,8 @@
       <w:r>
         <w:rPr>
           <w:rFonts w:cs="Arial"/>
-          <w:sz w:val="20"/>
-          <w:szCs w:val="20"/>
+          <w:sz w:val="18"/>
+          <w:szCs w:val="18"/>
         </w:rPr>
         <w:t>{{ issue_date }}</w:t>
       </w:r>
@@ -3207,10 +3430,16 @@
     <w:p>
       <w:pPr>
         <w:pStyle w:val="Normal"/>
-        <w:rPr/>
-      </w:pPr>
-      <w:r>
-        <w:rPr/>
+        <w:rPr>
+          <w:sz w:val="18"/>
+          <w:szCs w:val="18"/>
+        </w:rPr>
+      </w:pPr>
+      <w:r>
+        <w:rPr>
+          <w:sz w:val="18"/>
+          <w:szCs w:val="18"/>
+        </w:rPr>
         <w:t>_____________________________________</w:t>
         <w:tab/>
         <w:tab/>
@@ -3223,18 +3452,24 @@
     <w:p>
       <w:pPr>
         <w:pStyle w:val="Normal"/>
-        <w:rPr/>
-      </w:pPr>
-      <w:r>
-        <w:rPr>
-          <w:rFonts w:cs="Arial"/>
-          <w:sz w:val="20"/>
-          <w:szCs w:val="20"/>
+        <w:rPr>
+          <w:sz w:val="18"/>
+          <w:szCs w:val="18"/>
+        </w:rPr>
+      </w:pPr>
+      <w:r>
+        <w:rPr>
+          <w:rFonts w:cs="Arial"/>
+          <w:sz w:val="18"/>
+          <w:szCs w:val="18"/>
         </w:rPr>
         <w:t>{{ approver }}</w:t>
       </w:r>
       <w:r>
-        <w:rPr/>
+        <w:rPr>
+          <w:sz w:val="18"/>
+          <w:szCs w:val="18"/>
+        </w:rPr>
         <w:tab/>
         <w:tab/>
         <w:tab/>
@@ -3249,44 +3484,57 @@
     <w:p>
       <w:pPr>
         <w:pStyle w:val="Normal"/>
-        <w:rPr/>
-      </w:pPr>
-      <w:r>
-        <w:rPr/>
+        <w:rPr>
+          <w:sz w:val="18"/>
+          <w:szCs w:val="18"/>
+        </w:rPr>
+      </w:pPr>
+      <w:r>
+        <w:rPr>
+          <w:sz w:val="18"/>
+          <w:szCs w:val="18"/>
+        </w:rPr>
         <w:t>As Delegate of CEO</w:t>
       </w:r>
     </w:p>
     <w:p>
       <w:pPr>
         <w:pStyle w:val="Normal"/>
-        <w:rPr/>
-      </w:pPr>
-      <w:r>
-        <w:rPr/>
+        <w:rPr>
+          <w:sz w:val="18"/>
+          <w:szCs w:val="18"/>
+        </w:rPr>
+      </w:pPr>
+      <w:r>
+        <w:rPr>
+          <w:sz w:val="18"/>
+          <w:szCs w:val="18"/>
+        </w:rPr>
         <w:t>Under Section 133(2) of the CALM Act 1984</w:t>
       </w:r>
     </w:p>
     <w:p>
       <w:pPr>
         <w:pStyle w:val="Normal"/>
-        <w:rPr/>
-      </w:pPr>
-      <w:r>
-        <w:rPr>
-          <w:rFonts w:cs="Arial"/>
-          <w:sz w:val="20"/>
-          <w:szCs w:val="20"/>
-        </w:rPr>
-        <w:t>{{r page_break}} {% endfor %}</w:t>
+        <w:rPr>
+          <w:sz w:val="18"/>
+          <w:szCs w:val="18"/>
+        </w:rPr>
+      </w:pPr>
+      <w:r>
+        <w:rPr>
+          <w:rFonts w:cs="Arial"/>
+          <w:sz w:val="18"/>
+          <w:szCs w:val="18"/>
+        </w:rPr>
+        <w:t>{% endfor %}</w:t>
       </w:r>
     </w:p>
     <w:sectPr>
-      <w:type w:val="nextPage"/>
+      <w:type w:val="continuous"/>
       <w:pgSz w:w="11906" w:h="16838"/>
       <w:pgMar w:left="1440" w:right="1440" w:header="0" w:top="708" w:footer="0" w:bottom="1440" w:gutter="0"/>
-      <w:pgNumType w:fmt="decimal"/>
       <w:formProt w:val="false"/>
-      <w:titlePg/>
       <w:textDirection w:val="lrTb"/>
       <w:docGrid w:type="default" w:linePitch="360" w:charSpace="8192"/>
     </w:sectPr>

</xml_diff>

<commit_message>
Removed 'Trading Name' label if unset/empty from Permit/PDF
</commit_message>
<xml_diff>
--- a/disturbance/static/disturbance/apiary_authority_permit_template_v3.docx
+++ b/disturbance/static/disturbance/apiary_authority_permit_template_v3.docx
@@ -49,9 +49,9 @@
                   <wp:posOffset>76200</wp:posOffset>
                 </wp:positionH>
                 <wp:positionV relativeFrom="paragraph">
-                  <wp:posOffset>41910</wp:posOffset>
+                  <wp:posOffset>44450</wp:posOffset>
                 </wp:positionV>
-                <wp:extent cx="5952490" cy="9525"/>
+                <wp:extent cx="5953125" cy="10160"/>
                 <wp:effectExtent l="13335" t="10160" r="5715" b="8890"/>
                 <wp:wrapNone/>
                 <wp:docPr id="1" name="Line 21"/>
@@ -62,7 +62,7 @@
                       <wps:spPr>
                         <a:xfrm>
                           <a:off x="0" y="0"/>
-                          <a:ext cx="5951880" cy="3240"/>
+                          <a:ext cx="5952600" cy="3960"/>
                         </a:xfrm>
                         <a:prstGeom prst="line">
                           <a:avLst/>
@@ -86,7 +86,7 @@
           </mc:Choice>
           <mc:Fallback>
             <w:pict>
-              <v:line id="shape_0" from="6pt,3.3pt" to="474.6pt,3.5pt" ID="Line 21" stroked="f" style="position:absolute" wp14:anchorId="57F1D4CD">
+              <v:line id="shape_0" from="6pt,3.5pt" to="474.65pt,3.75pt" ID="Line 21" stroked="f" style="position:absolute" wp14:anchorId="57F1D4CD">
                 <v:stroke color="#3465a4" weight="9360" joinstyle="round" endcap="flat"/>
                 <v:fill o:detectmouseclick="t" on="false"/>
               </v:line>
@@ -255,64 +255,97 @@
     <w:p>
       <w:pPr>
         <w:pStyle w:val="Normal"/>
+        <w:rPr/>
+      </w:pPr>
+      <w:r>
+        <w:rPr>
+          <w:rFonts w:cs="Arial"/>
+          <w:sz w:val="20"/>
+          <w:szCs w:val="20"/>
+        </w:rPr>
+        <w:t xml:space="preserve">{% </w:t>
+      </w:r>
+      <w:r>
+        <w:rPr>
+          <w:rFonts w:cs="Arial"/>
+          <w:sz w:val="20"/>
+          <w:szCs w:val="20"/>
+        </w:rPr>
+        <w:t>if trading_name</w:t>
+      </w:r>
+      <w:r>
+        <w:rPr>
+          <w:rFonts w:cs="Arial"/>
+          <w:sz w:val="20"/>
+          <w:szCs w:val="20"/>
+        </w:rPr>
+        <w:t xml:space="preserve"> %}</w:t>
+      </w:r>
+    </w:p>
+    <w:p>
+      <w:pPr>
+        <w:pStyle w:val="Normal"/>
+        <w:rPr/>
+      </w:pPr>
+      <w:r>
+        <w:rPr>
+          <w:rFonts w:cs="Arial"/>
+          <w:sz w:val="22"/>
+          <w:szCs w:val="22"/>
+        </w:rPr>
+        <w:t>Trading Name</w:t>
+        <w:tab/>
+        <w:tab/>
+      </w:r>
+      <w:r>
+        <w:rPr>
+          <w:rFonts w:cs="Arial"/>
+          <w:b/>
+          <w:sz w:val="22"/>
+          <w:szCs w:val="22"/>
+        </w:rPr>
+        <w:t>{{ trading_name }}</w:t>
+      </w:r>
+    </w:p>
+    <w:p>
+      <w:pPr>
+        <w:pStyle w:val="Normal"/>
         <w:tabs>
           <w:tab w:val="clear" w:pos="720"/>
           <w:tab w:val="left" w:pos="6555" w:leader="none"/>
         </w:tabs>
         <w:rPr>
           <w:rFonts w:ascii="Arial" w:hAnsi="Arial" w:cs="Arial"/>
-          <w:sz w:val="22"/>
-          <w:szCs w:val="22"/>
-        </w:rPr>
-      </w:pPr>
-      <w:r>
-        <w:rPr>
-          <w:rFonts w:cs="Arial"/>
-          <w:sz w:val="22"/>
-          <w:szCs w:val="22"/>
-        </w:rPr>
-      </w:r>
-    </w:p>
-    <w:p>
-      <w:pPr>
-        <w:pStyle w:val="Normal"/>
-        <w:rPr/>
-      </w:pPr>
-      <w:r>
-        <w:rPr>
-          <w:rFonts w:cs="Arial"/>
-          <w:sz w:val="22"/>
-          <w:szCs w:val="22"/>
-        </w:rPr>
-        <w:t>Trading Name</w:t>
-        <w:tab/>
-        <w:tab/>
-      </w:r>
-      <w:r>
-        <w:rPr>
-          <w:rFonts w:cs="Arial"/>
-          <w:b/>
-          <w:sz w:val="22"/>
-          <w:szCs w:val="22"/>
-        </w:rPr>
-        <w:t>{{ trading_name }}</w:t>
-      </w:r>
-    </w:p>
-    <w:p>
-      <w:pPr>
-        <w:pStyle w:val="Normal"/>
-        <w:rPr>
-          <w:rFonts w:ascii="Arial" w:hAnsi="Arial" w:cs="Arial"/>
-          <w:sz w:val="22"/>
-          <w:szCs w:val="22"/>
-        </w:rPr>
-      </w:pPr>
-      <w:r>
-        <w:rPr>
-          <w:rFonts w:cs="Arial"/>
-          <w:sz w:val="22"/>
-          <w:szCs w:val="22"/>
-        </w:rPr>
+          <w:sz w:val="20"/>
+          <w:szCs w:val="20"/>
+        </w:rPr>
+      </w:pPr>
+      <w:r>
+        <w:rPr>
+          <w:rFonts w:cs="Arial"/>
+          <w:sz w:val="20"/>
+          <w:szCs w:val="20"/>
+        </w:rPr>
+        <w:t>{% end</w:t>
+      </w:r>
+      <w:r>
+        <w:rPr>
+          <w:rFonts w:eastAsia="Calibri" w:cs="Arial" w:eastAsiaTheme="minorHAnsi"/>
+          <w:color w:val="auto"/>
+          <w:kern w:val="0"/>
+          <w:sz w:val="20"/>
+          <w:szCs w:val="20"/>
+          <w:lang w:val="en-AU" w:eastAsia="en-US" w:bidi="ar-SA"/>
+        </w:rPr>
+        <w:t xml:space="preserve">if </w:t>
+      </w:r>
+      <w:r>
+        <w:rPr>
+          <w:rFonts w:cs="Arial"/>
+          <w:sz w:val="20"/>
+          <w:szCs w:val="20"/>
+        </w:rPr>
+        <w:t>%}</w:t>
       </w:r>
     </w:p>
     <w:p>
@@ -2238,7 +2271,10 @@
               </w:rPr>
             </w:pPr>
             <w:r>
-              <w:rPr/>
+              <w:rPr>
+                <w:sz w:val="18"/>
+                <w:szCs w:val="18"/>
+              </w:rPr>
             </w:r>
           </w:p>
           <w:tbl>
@@ -2255,7 +2291,7 @@
             </w:tblPr>
             <w:tblGrid>
               <w:gridCol w:w="4399"/>
-              <w:gridCol w:w="4399"/>
+              <w:gridCol w:w="4398"/>
             </w:tblGrid>
             <w:tr>
               <w:trPr/>
@@ -2283,7 +2319,7 @@
               </w:tc>
               <w:tc>
                 <w:tcPr>
-                  <w:tcW w:w="4399" w:type="dxa"/>
+                  <w:tcW w:w="4398" w:type="dxa"/>
                   <w:tcBorders/>
                 </w:tcPr>
                 <w:p>
@@ -2332,7 +2368,7 @@
               </w:tc>
               <w:tc>
                 <w:tcPr>
-                  <w:tcW w:w="4399" w:type="dxa"/>
+                  <w:tcW w:w="4398" w:type="dxa"/>
                   <w:tcBorders/>
                 </w:tcPr>
                 <w:p>
@@ -2369,7 +2405,10 @@
               </w:rPr>
             </w:pPr>
             <w:r>
-              <w:rPr/>
+              <w:rPr>
+                <w:sz w:val="18"/>
+                <w:szCs w:val="18"/>
+              </w:rPr>
             </w:r>
           </w:p>
         </w:tc>
@@ -2382,6 +2421,7 @@
           <w:tcPr>
             <w:tcW w:w="9014" w:type="dxa"/>
             <w:tcBorders>
+              <w:top w:val="single" w:sz="4" w:space="0" w:color="000000"/>
               <w:left w:val="single" w:sz="4" w:space="0" w:color="000000"/>
               <w:bottom w:val="single" w:sz="4" w:space="0" w:color="000000"/>
               <w:right w:val="single" w:sz="4" w:space="0" w:color="000000"/>

</xml_diff>

<commit_message>
added requirements numbered list to PDF licence
</commit_message>
<xml_diff>
--- a/disturbance/static/disturbance/apiary_authority_permit_template_v3.docx
+++ b/disturbance/static/disturbance/apiary_authority_permit_template_v3.docx
@@ -49,9 +49,9 @@
                   <wp:posOffset>76200</wp:posOffset>
                 </wp:positionH>
                 <wp:positionV relativeFrom="paragraph">
-                  <wp:posOffset>44450</wp:posOffset>
+                  <wp:posOffset>48260</wp:posOffset>
                 </wp:positionV>
-                <wp:extent cx="5953125" cy="10160"/>
+                <wp:extent cx="5953760" cy="10795"/>
                 <wp:effectExtent l="13335" t="10160" r="5715" b="8890"/>
                 <wp:wrapNone/>
                 <wp:docPr id="1" name="Line 21"/>
@@ -62,7 +62,7 @@
                       <wps:spPr>
                         <a:xfrm>
                           <a:off x="0" y="0"/>
-                          <a:ext cx="5952600" cy="3960"/>
+                          <a:ext cx="5952960" cy="1800"/>
                         </a:xfrm>
                         <a:prstGeom prst="line">
                           <a:avLst/>
@@ -86,7 +86,7 @@
           </mc:Choice>
           <mc:Fallback>
             <w:pict>
-              <v:line id="shape_0" from="6pt,3.5pt" to="474.65pt,3.75pt" ID="Line 21" stroked="f" style="position:absolute" wp14:anchorId="57F1D4CD">
+              <v:line id="shape_0" from="6pt,3.8pt" to="474.7pt,3.9pt" ID="Line 21" stroked="f" style="position:absolute" wp14:anchorId="57F1D4CD">
                 <v:stroke color="#3465a4" weight="9360" joinstyle="round" endcap="flat"/>
                 <v:fill o:detectmouseclick="t" on="false"/>
               </v:line>
@@ -263,23 +263,7 @@
           <w:sz w:val="20"/>
           <w:szCs w:val="20"/>
         </w:rPr>
-        <w:t xml:space="preserve">{% </w:t>
-      </w:r>
-      <w:r>
-        <w:rPr>
-          <w:rFonts w:cs="Arial"/>
-          <w:sz w:val="20"/>
-          <w:szCs w:val="20"/>
-        </w:rPr>
-        <w:t>if trading_name</w:t>
-      </w:r>
-      <w:r>
-        <w:rPr>
-          <w:rFonts w:cs="Arial"/>
-          <w:sz w:val="20"/>
-          <w:szCs w:val="20"/>
-        </w:rPr>
-        <w:t xml:space="preserve"> %}</w:t>
+        <w:t>{% if trading_name %}</w:t>
       </w:r>
     </w:p>
     <w:p>
@@ -1683,6 +1667,25 @@
         <w:pStyle w:val="Normal"/>
         <w:rPr/>
       </w:pPr>
+      <w:r>
+        <w:rPr>
+          <w:rFonts w:eastAsia="Calibri" w:cs="Arial" w:eastAsiaTheme="minorHAnsi"/>
+          <w:color w:val="auto"/>
+          <w:kern w:val="0"/>
+          <w:sz w:val="20"/>
+          <w:szCs w:val="20"/>
+          <w:lang w:val="en-AU" w:eastAsia="en-US" w:bidi="ar-SA"/>
+        </w:rPr>
+        <w:t>{{ loop.index }}.</w:t>
+      </w:r>
+      <w:r>
+        <w:rPr>
+          <w:rFonts w:cs="Arial"/>
+          <w:sz w:val="20"/>
+          <w:szCs w:val="20"/>
+        </w:rPr>
+        <w:t xml:space="preserve">  </w:t>
+      </w:r>
       <w:r>
         <w:rPr>
           <w:rFonts w:cs="Arial"/>
@@ -3397,26 +3400,13 @@
     <w:p>
       <w:pPr>
         <w:pStyle w:val="Normal"/>
-        <w:rPr/>
-      </w:pPr>
-      <w:r>
-        <w:rPr/>
-      </w:r>
-    </w:p>
-    <w:p>
-      <w:pPr>
-        <w:pStyle w:val="Normal"/>
         <w:rPr>
           <w:sz w:val="18"/>
           <w:szCs w:val="18"/>
         </w:rPr>
       </w:pPr>
       <w:r>
-        <w:rPr>
-          <w:sz w:val="18"/>
-          <w:szCs w:val="18"/>
-        </w:rPr>
-        <w:t>This permit is not valid without the signature of the Director General or his delegate.</w:t>
+        <w:rPr/>
       </w:r>
     </w:p>
     <w:p>

</xml_diff>